<commit_message>
fsm diagram added to project
</commit_message>
<xml_diff>
--- a/doc/project.docx
+++ b/doc/project.docx
@@ -39,6 +39,14 @@
     </w:p>
     <w:sdt>
       <w:sdtPr>
+        <w:rPr>
+          <w:rFonts w:asciiTheme="minorHAnsi" w:eastAsiaTheme="minorHAnsi" w:hAnsiTheme="minorHAnsi" w:cstheme="minorBidi"/>
+          <w:b w:val="0"/>
+          <w:bCs w:val="0"/>
+          <w:color w:val="auto"/>
+          <w:sz w:val="24"/>
+          <w:szCs w:val="24"/>
+        </w:rPr>
         <w:id w:val="-523474341"/>
         <w:docPartObj>
           <w:docPartGallery w:val="Table of Contents"/>
@@ -47,11 +55,7 @@
       </w:sdtPr>
       <w:sdtEndPr>
         <w:rPr>
-          <w:rFonts w:asciiTheme="minorHAnsi" w:eastAsiaTheme="minorHAnsi" w:hAnsiTheme="minorHAnsi" w:cstheme="minorBidi"/>
           <w:noProof/>
-          <w:color w:val="auto"/>
-          <w:sz w:val="24"/>
-          <w:szCs w:val="24"/>
         </w:rPr>
       </w:sdtEndPr>
       <w:sdtContent>
@@ -2607,7 +2611,88 @@
     </w:p>
     <w:p>
       <w:r>
-        <w:t>This section is intended to have the FSM used to create the scanner. However, given time restraints it has been omitted.</w:t>
+        <w:t>This section is intended to have the FSM used to create the scanner.</w:t>
+      </w:r>
+      <w:r>
+        <w:t xml:space="preserve"> Currently the FSM is incomplete (missing comments, and some other minor things) and will be feature complete for the next delivery.</w:t>
+      </w:r>
+    </w:p>
+    <w:p/>
+    <w:p>
+      <w:pPr>
+        <w:keepNext/>
+      </w:pPr>
+      <w:r>
+        <w:rPr>
+          <w:noProof/>
+        </w:rPr>
+        <w:drawing>
+          <wp:inline distT="0" distB="0" distL="0" distR="0" wp14:anchorId="021008FD" wp14:editId="271550BB">
+            <wp:extent cx="5948045" cy="4454525"/>
+            <wp:effectExtent l="0" t="0" r="0" b="0"/>
+            <wp:docPr id="1" name="Picture 1" descr="fsm.png"/>
+            <wp:cNvGraphicFramePr>
+              <a:graphicFrameLocks xmlns:a="http://schemas.openxmlformats.org/drawingml/2006/main" noChangeAspect="1"/>
+            </wp:cNvGraphicFramePr>
+            <a:graphic xmlns:a="http://schemas.openxmlformats.org/drawingml/2006/main">
+              <a:graphicData uri="http://schemas.openxmlformats.org/drawingml/2006/picture">
+                <pic:pic xmlns:pic="http://schemas.openxmlformats.org/drawingml/2006/picture">
+                  <pic:nvPicPr>
+                    <pic:cNvPr id="0" name="Picture 1" descr="fsm.png"/>
+                    <pic:cNvPicPr>
+                      <a:picLocks noChangeAspect="1" noChangeArrowheads="1"/>
+                    </pic:cNvPicPr>
+                  </pic:nvPicPr>
+                  <pic:blipFill>
+                    <a:blip r:embed="rId8">
+                      <a:extLst>
+                        <a:ext uri="{28A0092B-C50C-407E-A947-70E740481C1C}">
+                          <a14:useLocalDpi xmlns:a14="http://schemas.microsoft.com/office/drawing/2010/main" val="0"/>
+                        </a:ext>
+                      </a:extLst>
+                    </a:blip>
+                    <a:srcRect/>
+                    <a:stretch>
+                      <a:fillRect/>
+                    </a:stretch>
+                  </pic:blipFill>
+                  <pic:spPr bwMode="auto">
+                    <a:xfrm>
+                      <a:off x="0" y="0"/>
+                      <a:ext cx="5948045" cy="4454525"/>
+                    </a:xfrm>
+                    <a:prstGeom prst="rect">
+                      <a:avLst/>
+                    </a:prstGeom>
+                    <a:noFill/>
+                    <a:ln>
+                      <a:noFill/>
+                    </a:ln>
+                  </pic:spPr>
+                </pic:pic>
+              </a:graphicData>
+            </a:graphic>
+          </wp:inline>
+        </w:drawing>
+      </w:r>
+    </w:p>
+    <w:p>
+      <w:pPr>
+        <w:pStyle w:val="Caption"/>
+      </w:pPr>
+      <w:r>
+        <w:t xml:space="preserve">Figure </w:t>
+      </w:r>
+      <w:fldSimple w:instr=" SEQ Figure \* ARABIC ">
+        <w:r>
+          <w:rPr>
+            <w:noProof/>
+          </w:rPr>
+          <w:t>1</w:t>
+        </w:r>
+      </w:fldSimple>
+      <w:r>
+        <w:t>: FSM for scanner</w:t>
       </w:r>
       <w:bookmarkStart w:id="13" w:name="_GoBack"/>
       <w:bookmarkEnd w:id="13"/>
@@ -2849,9 +2934,9 @@
       </w:r>
     </w:p>
     <w:sectPr>
-      <w:headerReference w:type="default" r:id="rId8"/>
-      <w:footerReference w:type="even" r:id="rId9"/>
-      <w:footerReference w:type="default" r:id="rId10"/>
+      <w:headerReference w:type="default" r:id="rId9"/>
+      <w:footerReference w:type="even" r:id="rId10"/>
+      <w:footerReference w:type="default" r:id="rId11"/>
       <w:pgSz w:w="12240" w:h="15840"/>
       <w:pgMar w:top="1440" w:right="1440" w:bottom="1440" w:left="1440" w:header="720" w:footer="720" w:gutter="0"/>
       <w:cols w:space="720"/>
@@ -3019,10 +3104,7 @@
             <w:pStyle w:val="Header"/>
           </w:pPr>
           <w:r>
-            <w:t xml:space="preserve">CSCI 465 – Fall </w:t>
-          </w:r>
-          <w:r>
-            <w:t>2015</w:t>
+            <w:t>CSCI 465 – Fall 2015</w:t>
           </w:r>
         </w:p>
       </w:tc>
@@ -4103,6 +4185,26 @@
       </w:tblCellMar>
     </w:tblPr>
   </w:style>
+  <w:style w:type="paragraph" w:styleId="Caption">
+    <w:name w:val="caption"/>
+    <w:basedOn w:val="Normal"/>
+    <w:next w:val="Normal"/>
+    <w:uiPriority w:val="35"/>
+    <w:semiHidden/>
+    <w:unhideWhenUsed/>
+    <w:qFormat/>
+    <w:rsid w:val="00913617"/>
+    <w:pPr>
+      <w:spacing w:after="200"/>
+    </w:pPr>
+    <w:rPr>
+      <w:i/>
+      <w:iCs/>
+      <w:color w:val="44546A" w:themeColor="text2"/>
+      <w:sz w:val="18"/>
+      <w:szCs w:val="18"/>
+    </w:rPr>
+  </w:style>
 </w:styles>
 </file>
 
@@ -4372,7 +4474,7 @@
 </file>
 
 <file path=customXml/itemProps1.xml><?xml version="1.0" encoding="utf-8"?>
-<ds:datastoreItem xmlns:ds="http://schemas.openxmlformats.org/officeDocument/2006/customXml" ds:itemID="{F0C7798F-A2A5-FB44-873E-0EED000B7C35}">
+<ds:datastoreItem xmlns:ds="http://schemas.openxmlformats.org/officeDocument/2006/customXml" ds:itemID="{690DDCA5-3B84-4A4F-82C2-2A517DA60E2D}">
   <ds:schemaRefs>
     <ds:schemaRef ds:uri="http://schemas.openxmlformats.org/officeDocument/2006/bibliography"/>
   </ds:schemaRefs>

</xml_diff>